<commit_message>
Exercises 05 added, smaller adaptations to older files
</commit_message>
<xml_diff>
--- a/05_Excel_EN/Exercise_Excel_05.docx
+++ b/05_Excel_EN/Exercise_Excel_05.docx
@@ -738,7 +738,19 @@
         <w:rPr>
           <w:lang w:val="en-US"/>
         </w:rPr>
-        <w:t>The years in columns A and K use the following number format: 0" J"</w:t>
+        <w:t xml:space="preserve">The years in columns A and K use the following number format: 0" </w:t>
+      </w:r>
+      <w:r>
+        <w:rPr>
+          <w:lang w:val="en-US"/>
+        </w:rPr>
+        <w:t>Y</w:t>
+      </w:r>
+      <w:r>
+        <w:rPr>
+          <w:lang w:val="en-US"/>
+        </w:rPr>
+        <w:t>"</w:t>
       </w:r>
     </w:p>
     <w:p>
@@ -1330,7 +1342,19 @@
         <w:rPr>
           <w:lang w:val="en-US"/>
         </w:rPr>
-        <w:t>The years in columns A, F and K use the number format 0" J"</w:t>
+        <w:t xml:space="preserve">The years in columns A, F and K use the number format 0" </w:t>
+      </w:r>
+      <w:r>
+        <w:rPr>
+          <w:lang w:val="en-US"/>
+        </w:rPr>
+        <w:t>Y</w:t>
+      </w:r>
+      <w:r>
+        <w:rPr>
+          <w:lang w:val="en-US"/>
+        </w:rPr>
+        <w:t>"</w:t>
       </w:r>
     </w:p>
     <w:p>
@@ -5198,6 +5222,7 @@
   <w:style w:type="character" w:default="1" w:styleId="DefaultParagraphFont">
     <w:name w:val="Default Paragraph Font"/>
     <w:uiPriority w:val="1"/>
+    <w:semiHidden/>
     <w:unhideWhenUsed/>
   </w:style>
   <w:style w:type="table" w:default="1" w:styleId="TableNormal">

</xml_diff>